<commit_message>
Changes on SQL Join exam
</commit_message>
<xml_diff>
--- a/Courses/Software-Sciences/Module-3-Databases-New/11-Modeling-Data-and-SQL-JOIN-Exam/11-Modeling-Data-and-SQL-JOIN-Exam.docx
+++ b/Courses/Software-Sciences/Module-3-Databases-New/11-Modeling-Data-and-SQL-JOIN-Exam/11-Modeling-Data-and-SQL-JOIN-Exam.docx
@@ -7,6 +7,9 @@
         <w:pStyle w:val="Heading1"/>
         <w:spacing w:before="40"/>
         <w:jc w:val="center"/>
+        <w:rPr>
+          <w:lang w:val="ru-RU"/>
+        </w:rPr>
       </w:pPr>
       <w:r>
         <w:rPr>
@@ -15,6 +18,9 @@
         <w:t>Контролно изпитване</w:t>
       </w:r>
       <w:r>
+        <w:rPr>
+          <w:lang w:val="ru-RU"/>
+        </w:rPr>
         <w:t xml:space="preserve">: </w:t>
       </w:r>
       <w:r>
@@ -24,12 +30,24 @@
         <w:t xml:space="preserve">Моделиране на данни и </w:t>
       </w:r>
       <w:r>
-        <w:t>SQL JOIN</w:t>
+        <w:t>SQL</w:t>
+      </w:r>
+      <w:r>
+        <w:rPr>
+          <w:lang w:val="ru-RU"/>
+        </w:rPr>
+        <w:t xml:space="preserve"> </w:t>
+      </w:r>
+      <w:r>
+        <w:t>JOIN</w:t>
       </w:r>
     </w:p>
     <w:p>
       <w:pPr>
         <w:spacing w:before="0"/>
+        <w:rPr>
+          <w:lang w:val="ru-RU"/>
+        </w:rPr>
       </w:pPr>
       <w:r>
         <w:rPr>
@@ -41,7 +59,14 @@
         <w:rPr>
           <w:b/>
         </w:rPr>
-        <w:t xml:space="preserve">Judge </w:t>
+        <w:t>Judge</w:t>
+      </w:r>
+      <w:r>
+        <w:rPr>
+          <w:b/>
+          <w:lang w:val="ru-RU"/>
+        </w:rPr>
+        <w:t xml:space="preserve"> </w:t>
       </w:r>
       <w:r>
         <w:rPr>
@@ -51,13 +76,75 @@
         <w:t>системата</w:t>
       </w:r>
       <w:r>
+        <w:rPr>
+          <w:lang w:val="ru-RU"/>
+        </w:rPr>
         <w:t xml:space="preserve">: </w:t>
       </w:r>
       <w:r>
-        <w:rPr>
-          <w:highlight w:val="yellow"/>
-        </w:rPr>
-        <w:t>[Link to Judge]</w:t>
+        <w:t>https</w:t>
+      </w:r>
+      <w:r>
+        <w:rPr>
+          <w:lang w:val="ru-RU"/>
+        </w:rPr>
+        <w:t>://</w:t>
+      </w:r>
+      <w:r>
+        <w:t>judge</w:t>
+      </w:r>
+      <w:r>
+        <w:rPr>
+          <w:lang w:val="ru-RU"/>
+        </w:rPr>
+        <w:t>.</w:t>
+      </w:r>
+      <w:proofErr w:type="spellStart"/>
+      <w:r>
+        <w:t>softuni</w:t>
+      </w:r>
+      <w:proofErr w:type="spellEnd"/>
+      <w:r>
+        <w:rPr>
+          <w:lang w:val="ru-RU"/>
+        </w:rPr>
+        <w:t>.</w:t>
+      </w:r>
+      <w:r>
+        <w:t>org</w:t>
+      </w:r>
+      <w:r>
+        <w:rPr>
+          <w:lang w:val="ru-RU"/>
+        </w:rPr>
+        <w:t>/</w:t>
+      </w:r>
+      <w:r>
+        <w:t>Contests</w:t>
+      </w:r>
+      <w:r>
+        <w:rPr>
+          <w:lang w:val="ru-RU"/>
+        </w:rPr>
+        <w:t>/</w:t>
+      </w:r>
+      <w:r>
+        <w:t>Practice</w:t>
+      </w:r>
+      <w:r>
+        <w:rPr>
+          <w:lang w:val="ru-RU"/>
+        </w:rPr>
+        <w:t>/</w:t>
+      </w:r>
+      <w:r>
+        <w:t>Index</w:t>
+      </w:r>
+      <w:r>
+        <w:rPr>
+          <w:lang w:val="ru-RU"/>
+        </w:rPr>
+        <w:t>/4694#0</w:t>
       </w:r>
     </w:p>
     <w:p>
@@ -88,7 +175,7 @@
           <w:noProof/>
         </w:rPr>
         <w:drawing>
-          <wp:inline distT="0" distB="0" distL="0" distR="0" wp14:anchorId="4A3C3AED" wp14:editId="7A115C95">
+          <wp:inline distT="0" distB="0" distL="0" distR="0" wp14:anchorId="4A3C3AED" wp14:editId="403B40A1">
             <wp:extent cx="1319916" cy="591290"/>
             <wp:effectExtent l="0" t="0" r="0" b="0"/>
             <wp:docPr id="38579746" name="Picture 1" descr="A yellow and blue sign with white text&#10;&#10;Description automatically generated"/>
@@ -171,7 +258,15 @@
           <w:b/>
           <w:noProof/>
         </w:rPr>
-        <w:t xml:space="preserve">SQL </w:t>
+        <w:t>SQL</w:t>
+      </w:r>
+      <w:r>
+        <w:rPr>
+          <w:b/>
+          <w:noProof/>
+          <w:lang w:val="ru-RU"/>
+        </w:rPr>
+        <w:t xml:space="preserve"> </w:t>
       </w:r>
       <w:r>
         <w:rPr>
@@ -196,6 +291,7 @@
       <w:r>
         <w:rPr>
           <w:b/>
+          <w:lang w:val="ru-RU"/>
         </w:rPr>
         <w:t xml:space="preserve"> </w:t>
       </w:r>
@@ -206,6 +302,9 @@
         <w:t>със следните обекти</w:t>
       </w:r>
       <w:r>
+        <w:rPr>
+          <w:lang w:val="ru-RU"/>
+        </w:rPr>
         <w:t>:</w:t>
       </w:r>
     </w:p>
@@ -436,6 +535,7 @@
         <w:spacing w:before="0" w:after="200"/>
         <w:rPr>
           <w:noProof/>
+          <w:lang w:val="ru-RU"/>
         </w:rPr>
       </w:pPr>
       <w:r>
@@ -464,6 +564,7 @@
       <w:r>
         <w:rPr>
           <w:noProof/>
+          <w:lang w:val="ru-RU"/>
         </w:rPr>
         <w:t>(</w:t>
       </w:r>
@@ -479,6 +580,7 @@
       <w:r>
         <w:rPr>
           <w:noProof/>
+          <w:lang w:val="ru-RU"/>
         </w:rPr>
         <w:t>)</w:t>
       </w:r>
@@ -501,6 +603,7 @@
       <w:r>
         <w:rPr>
           <w:noProof/>
+          <w:lang w:val="ru-RU"/>
         </w:rPr>
         <w:t>.</w:t>
       </w:r>
@@ -509,6 +612,7 @@
       <w:pPr>
         <w:rPr>
           <w:noProof/>
+          <w:lang w:val="ru-RU"/>
         </w:rPr>
       </w:pPr>
       <w:r>
@@ -570,7 +674,24 @@
           <w:bCs/>
           <w:noProof/>
         </w:rPr>
-        <w:t>Data.sql</w:t>
+        <w:t>Data</w:t>
+      </w:r>
+      <w:r>
+        <w:rPr>
+          <w:b/>
+          <w:bCs/>
+          <w:noProof/>
+          <w:lang w:val="ru-RU"/>
+        </w:rPr>
+        <w:t>.</w:t>
+      </w:r>
+      <w:r>
+        <w:rPr>
+          <w:b/>
+          <w:bCs/>
+          <w:noProof/>
+        </w:rPr>
+        <w:t>sql</w:t>
       </w:r>
       <w:r>
         <w:rPr>
@@ -633,6 +754,7 @@
         <w:spacing w:before="0" w:after="200"/>
         <w:rPr>
           <w:noProof/>
+          <w:lang w:val="ru-RU"/>
         </w:rPr>
       </w:pPr>
       <w:r>
@@ -704,16 +826,7 @@
           <w:noProof/>
           <w:lang w:val="bg-BG"/>
         </w:rPr>
-        <w:t>категория</w:t>
-      </w:r>
-      <w:r>
-        <w:rPr>
-          <w:b/>
-          <w:bCs/>
-          <w:noProof/>
-          <w:lang w:val="bg-BG"/>
-        </w:rPr>
-        <w:t>та</w:t>
+        <w:t>категорията</w:t>
       </w:r>
       <w:r>
         <w:rPr>
@@ -734,6 +847,7 @@
       <w:r>
         <w:rPr>
           <w:noProof/>
+          <w:lang w:val="ru-RU"/>
         </w:rPr>
         <w:t xml:space="preserve"> </w:t>
       </w:r>
@@ -795,6 +909,7 @@
       <w:r>
         <w:rPr>
           <w:noProof/>
+          <w:lang w:val="ru-RU"/>
         </w:rPr>
         <w:t>.</w:t>
       </w:r>
@@ -1029,295 +1144,214 @@
       </w:r>
     </w:p>
     <w:p>
-      <w:proofErr w:type="spellStart"/>
-      <w:r>
-        <w:t>Извлечете</w:t>
-      </w:r>
-      <w:proofErr w:type="spellEnd"/>
-      <w:r>
+      <w:pPr>
+        <w:rPr>
+          <w:lang w:val="ru-RU"/>
+        </w:rPr>
+      </w:pPr>
+      <w:r>
+        <w:rPr>
+          <w:lang w:val="ru-RU"/>
+        </w:rPr>
+        <w:t xml:space="preserve">Извлечете информация за всички </w:t>
+      </w:r>
+      <w:r>
+        <w:rPr>
+          <w:b/>
+          <w:bCs/>
+          <w:lang w:val="ru-RU"/>
+        </w:rPr>
+        <w:t>продукти</w:t>
+      </w:r>
+      <w:r>
+        <w:rPr>
+          <w:lang w:val="ru-RU"/>
+        </w:rPr>
+        <w:t xml:space="preserve"> в категорията "</w:t>
+      </w:r>
+      <w:r>
+        <w:rPr>
+          <w:b/>
+          <w:bCs/>
+        </w:rPr>
+        <w:t>Electronics</w:t>
+      </w:r>
+      <w:r>
+        <w:rPr>
+          <w:lang w:val="ru-RU"/>
+        </w:rPr>
+        <w:t xml:space="preserve">", които имат цена </w:t>
+      </w:r>
+      <w:r>
+        <w:rPr>
+          <w:b/>
+          <w:bCs/>
+          <w:lang w:val="bg-BG"/>
+        </w:rPr>
+        <w:t>над</w:t>
+      </w:r>
+      <w:r>
+        <w:rPr>
+          <w:b/>
+          <w:bCs/>
+          <w:lang w:val="ru-RU"/>
+        </w:rPr>
+        <w:t xml:space="preserve"> 500 </w:t>
+      </w:r>
+      <w:r>
+        <w:rPr>
+          <w:lang w:val="ru-RU"/>
+        </w:rPr>
+        <w:t>лева.</w:t>
+      </w:r>
+      <w:r>
+        <w:rPr>
+          <w:lang w:val="bg-BG"/>
+        </w:rPr>
         <w:t xml:space="preserve"> </w:t>
       </w:r>
-      <w:proofErr w:type="spellStart"/>
-      <w:r>
-        <w:t>информация</w:t>
-      </w:r>
-      <w:proofErr w:type="spellEnd"/>
-      <w:r>
+      <w:r>
+        <w:rPr>
+          <w:b/>
+          <w:bCs/>
+          <w:lang w:val="bg-BG"/>
+        </w:rPr>
+        <w:t>Сортирайте</w:t>
+      </w:r>
+      <w:r>
+        <w:rPr>
+          <w:lang w:val="bg-BG"/>
+        </w:rPr>
+        <w:t xml:space="preserve"> резултати</w:t>
+      </w:r>
+      <w:r>
+        <w:rPr>
+          <w:lang w:val="bg-BG"/>
+        </w:rPr>
+        <w:t>те</w:t>
+      </w:r>
+      <w:r>
+        <w:rPr>
+          <w:lang w:val="bg-BG"/>
+        </w:rPr>
+        <w:t xml:space="preserve"> по </w:t>
+      </w:r>
+      <w:r>
+        <w:rPr>
+          <w:b/>
+          <w:bCs/>
+          <w:lang w:val="bg-BG"/>
+        </w:rPr>
+        <w:t>цена</w:t>
+      </w:r>
+      <w:r>
+        <w:rPr>
+          <w:lang w:val="bg-BG"/>
+        </w:rPr>
+        <w:t xml:space="preserve"> в</w:t>
+      </w:r>
+      <w:r>
+        <w:rPr>
+          <w:lang w:val="bg-BG"/>
+        </w:rPr>
+        <w:t xml:space="preserve">ъв </w:t>
+      </w:r>
+      <w:r>
+        <w:rPr>
+          <w:b/>
+          <w:bCs/>
+          <w:lang w:val="bg-BG"/>
+        </w:rPr>
+        <w:t>възходящ ред</w:t>
+      </w:r>
+      <w:r>
+        <w:rPr>
+          <w:lang w:val="bg-BG"/>
+        </w:rPr>
+        <w:t xml:space="preserve">. </w:t>
+      </w:r>
+      <w:r>
+        <w:rPr>
+          <w:lang w:val="ru-RU"/>
+        </w:rPr>
+        <w:t xml:space="preserve">Включете </w:t>
+      </w:r>
+      <w:r>
+        <w:rPr>
+          <w:b/>
+          <w:bCs/>
+          <w:lang w:val="ru-RU"/>
+        </w:rPr>
+        <w:t>името</w:t>
+      </w:r>
+      <w:r>
+        <w:rPr>
+          <w:lang w:val="ru-RU"/>
+        </w:rPr>
+        <w:t xml:space="preserve"> на продукта, </w:t>
+      </w:r>
+      <w:r>
+        <w:rPr>
+          <w:b/>
+          <w:bCs/>
+          <w:lang w:val="ru-RU"/>
+        </w:rPr>
+        <w:t>цената</w:t>
+      </w:r>
+      <w:r>
+        <w:rPr>
+          <w:lang w:val="ru-RU"/>
+        </w:rPr>
+        <w:t xml:space="preserve">, </w:t>
+      </w:r>
+      <w:r>
+        <w:rPr>
+          <w:b/>
+          <w:bCs/>
+          <w:lang w:val="ru-RU"/>
+        </w:rPr>
+        <w:t>описанието</w:t>
+      </w:r>
+      <w:r>
+        <w:rPr>
+          <w:lang w:val="ru-RU"/>
+        </w:rPr>
+        <w:t xml:space="preserve"> на продукта и </w:t>
+      </w:r>
+      <w:r>
+        <w:rPr>
+          <w:b/>
+          <w:bCs/>
+          <w:lang w:val="ru-RU"/>
+        </w:rPr>
+        <w:t>името</w:t>
+      </w:r>
+      <w:r>
+        <w:rPr>
+          <w:lang w:val="ru-RU"/>
+        </w:rPr>
+        <w:t xml:space="preserve"> на </w:t>
+      </w:r>
+      <w:r>
+        <w:rPr>
+          <w:b/>
+          <w:bCs/>
+          <w:lang w:val="ru-RU"/>
+        </w:rPr>
+        <w:t>категорията</w:t>
+      </w:r>
+      <w:r>
+        <w:rPr>
+          <w:lang w:val="ru-RU"/>
+        </w:rPr>
+        <w:t>.</w:t>
+      </w:r>
+      <w:r>
+        <w:rPr>
+          <w:lang w:val="bg-BG"/>
+        </w:rPr>
         <w:t xml:space="preserve"> </w:t>
       </w:r>
-      <w:proofErr w:type="spellStart"/>
-      <w:r>
-        <w:t>за</w:t>
-      </w:r>
-      <w:proofErr w:type="spellEnd"/>
-      <w:r>
-        <w:t xml:space="preserve"> </w:t>
-      </w:r>
-      <w:proofErr w:type="spellStart"/>
-      <w:r>
-        <w:t>всички</w:t>
-      </w:r>
-      <w:proofErr w:type="spellEnd"/>
-      <w:r>
-        <w:t xml:space="preserve"> </w:t>
-      </w:r>
-      <w:proofErr w:type="spellStart"/>
-      <w:r>
-        <w:rPr>
-          <w:b/>
-          <w:bCs/>
-        </w:rPr>
-        <w:t>продукти</w:t>
-      </w:r>
-      <w:proofErr w:type="spellEnd"/>
-      <w:r>
-        <w:t xml:space="preserve"> в </w:t>
-      </w:r>
-      <w:proofErr w:type="spellStart"/>
-      <w:r>
-        <w:t>категорията</w:t>
-      </w:r>
-      <w:proofErr w:type="spellEnd"/>
-      <w:r>
-        <w:t xml:space="preserve"> "</w:t>
-      </w:r>
-      <w:r>
-        <w:rPr>
-          <w:b/>
-          <w:bCs/>
-        </w:rPr>
-        <w:t>Electronics</w:t>
-      </w:r>
-      <w:r>
-        <w:t xml:space="preserve">", </w:t>
-      </w:r>
-      <w:proofErr w:type="spellStart"/>
-      <w:r>
-        <w:t>които</w:t>
-      </w:r>
-      <w:proofErr w:type="spellEnd"/>
-      <w:r>
-        <w:t xml:space="preserve"> </w:t>
-      </w:r>
-      <w:proofErr w:type="spellStart"/>
-      <w:r>
-        <w:t>имат</w:t>
-      </w:r>
-      <w:proofErr w:type="spellEnd"/>
-      <w:r>
-        <w:t xml:space="preserve"> </w:t>
-      </w:r>
-      <w:proofErr w:type="spellStart"/>
-      <w:r>
-        <w:t>цена</w:t>
-      </w:r>
-      <w:proofErr w:type="spellEnd"/>
-      <w:r>
-        <w:t xml:space="preserve"> </w:t>
-      </w:r>
-      <w:r>
-        <w:rPr>
-          <w:b/>
-          <w:bCs/>
-          <w:lang w:val="bg-BG"/>
-        </w:rPr>
-        <w:t>над</w:t>
-      </w:r>
-      <w:r>
-        <w:rPr>
-          <w:b/>
-          <w:bCs/>
-        </w:rPr>
-        <w:t xml:space="preserve"> 500 </w:t>
-      </w:r>
-      <w:proofErr w:type="spellStart"/>
-      <w:r>
-        <w:t>лева</w:t>
-      </w:r>
-      <w:proofErr w:type="spellEnd"/>
-      <w:r>
-        <w:t>.</w:t>
-      </w:r>
-      <w:r>
-        <w:rPr>
-          <w:lang w:val="bg-BG"/>
-        </w:rPr>
-        <w:t xml:space="preserve"> </w:t>
-      </w:r>
-      <w:r>
-        <w:rPr>
-          <w:b/>
-          <w:bCs/>
-          <w:lang w:val="bg-BG"/>
-        </w:rPr>
-        <w:t>Сортирайте</w:t>
-      </w:r>
-      <w:r>
-        <w:rPr>
-          <w:lang w:val="bg-BG"/>
-        </w:rPr>
-        <w:t xml:space="preserve"> резултати</w:t>
-      </w:r>
-      <w:r>
-        <w:rPr>
-          <w:lang w:val="bg-BG"/>
-        </w:rPr>
-        <w:t>те</w:t>
-      </w:r>
-      <w:r>
-        <w:rPr>
-          <w:lang w:val="bg-BG"/>
-        </w:rPr>
-        <w:t xml:space="preserve"> по </w:t>
-      </w:r>
-      <w:r>
-        <w:rPr>
-          <w:b/>
-          <w:bCs/>
-          <w:lang w:val="bg-BG"/>
-        </w:rPr>
-        <w:t>цена</w:t>
-      </w:r>
-      <w:r>
-        <w:rPr>
-          <w:lang w:val="bg-BG"/>
-        </w:rPr>
-        <w:t xml:space="preserve"> в</w:t>
-      </w:r>
-      <w:r>
-        <w:rPr>
-          <w:lang w:val="bg-BG"/>
-        </w:rPr>
-        <w:t xml:space="preserve">ъв </w:t>
-      </w:r>
-      <w:r>
-        <w:rPr>
-          <w:b/>
-          <w:bCs/>
-          <w:lang w:val="bg-BG"/>
-        </w:rPr>
-        <w:t>възходящ ред</w:t>
-      </w:r>
-      <w:r>
-        <w:rPr>
-          <w:lang w:val="bg-BG"/>
-        </w:rPr>
-        <w:t xml:space="preserve">. </w:t>
-      </w:r>
-      <w:proofErr w:type="spellStart"/>
-      <w:r>
-        <w:t>Включете</w:t>
-      </w:r>
-      <w:proofErr w:type="spellEnd"/>
-      <w:r>
-        <w:t xml:space="preserve"> </w:t>
-      </w:r>
-      <w:proofErr w:type="spellStart"/>
-      <w:r>
-        <w:rPr>
-          <w:b/>
-          <w:bCs/>
-        </w:rPr>
-        <w:t>името</w:t>
-      </w:r>
-      <w:proofErr w:type="spellEnd"/>
-      <w:r>
-        <w:t xml:space="preserve"> </w:t>
-      </w:r>
-      <w:proofErr w:type="spellStart"/>
-      <w:r>
-        <w:t>на</w:t>
-      </w:r>
-      <w:proofErr w:type="spellEnd"/>
-      <w:r>
-        <w:t xml:space="preserve"> </w:t>
-      </w:r>
-      <w:proofErr w:type="spellStart"/>
-      <w:r>
-        <w:t>продукта</w:t>
-      </w:r>
-      <w:proofErr w:type="spellEnd"/>
-      <w:r>
-        <w:t xml:space="preserve">, </w:t>
-      </w:r>
-      <w:proofErr w:type="spellStart"/>
-      <w:r>
-        <w:rPr>
-          <w:b/>
-          <w:bCs/>
-        </w:rPr>
-        <w:t>цената</w:t>
-      </w:r>
-      <w:proofErr w:type="spellEnd"/>
-      <w:r>
-        <w:t xml:space="preserve">, </w:t>
-      </w:r>
-      <w:proofErr w:type="spellStart"/>
-      <w:r>
-        <w:rPr>
-          <w:b/>
-          <w:bCs/>
-        </w:rPr>
-        <w:t>описанието</w:t>
-      </w:r>
-      <w:proofErr w:type="spellEnd"/>
-      <w:r>
-        <w:t xml:space="preserve"> </w:t>
-      </w:r>
-      <w:proofErr w:type="spellStart"/>
-      <w:r>
-        <w:t>на</w:t>
-      </w:r>
-      <w:proofErr w:type="spellEnd"/>
-      <w:r>
-        <w:t xml:space="preserve"> </w:t>
-      </w:r>
-      <w:proofErr w:type="spellStart"/>
-      <w:r>
-        <w:t>продукта</w:t>
-      </w:r>
-      <w:proofErr w:type="spellEnd"/>
-      <w:r>
-        <w:t xml:space="preserve"> и </w:t>
-      </w:r>
-      <w:proofErr w:type="spellStart"/>
-      <w:r>
-        <w:rPr>
-          <w:b/>
-          <w:bCs/>
-        </w:rPr>
-        <w:t>името</w:t>
-      </w:r>
-      <w:proofErr w:type="spellEnd"/>
-      <w:r>
-        <w:t xml:space="preserve"> </w:t>
-      </w:r>
-      <w:proofErr w:type="spellStart"/>
-      <w:r>
-        <w:t>на</w:t>
-      </w:r>
-      <w:proofErr w:type="spellEnd"/>
-      <w:r>
-        <w:t xml:space="preserve"> </w:t>
-      </w:r>
-      <w:proofErr w:type="spellStart"/>
-      <w:r>
-        <w:rPr>
-          <w:b/>
-          <w:bCs/>
-        </w:rPr>
-        <w:t>категорията</w:t>
-      </w:r>
-      <w:proofErr w:type="spellEnd"/>
-      <w:r>
-        <w:t>.</w:t>
-      </w:r>
-      <w:r>
-        <w:rPr>
-          <w:lang w:val="bg-BG"/>
-        </w:rPr>
-        <w:t xml:space="preserve"> </w:t>
-      </w:r>
       <w:r>
         <w:rPr>
           <w:b/>
@@ -1382,6 +1416,9 @@
         <w:t>Category</w:t>
       </w:r>
       <w:r>
+        <w:rPr>
+          <w:lang w:val="ru-RU"/>
+        </w:rPr>
         <w:t>.</w:t>
       </w:r>
     </w:p>
@@ -2001,20 +2038,20 @@
     <w:p>
       <w:pPr>
         <w:spacing w:before="300"/>
-      </w:pPr>
-      <w:r>
-        <w:rPr>
-          <w:lang w:val="bg-BG"/>
-        </w:rPr>
-        <w:t>Накрая в</w:t>
-      </w:r>
-      <w:r>
-        <w:rPr>
-          <w:lang w:val="bg-BG"/>
-        </w:rPr>
-        <w:t>земете</w:t>
-      </w:r>
-      <w:r>
+        <w:rPr>
+          <w:lang w:val="ru-RU"/>
+        </w:rPr>
+      </w:pPr>
+      <w:r>
+        <w:rPr>
+          <w:lang w:val="bg-BG"/>
+        </w:rPr>
+        <w:t>Накрая вземете</w:t>
+      </w:r>
+      <w:r>
+        <w:rPr>
+          <w:lang w:val="ru-RU"/>
+        </w:rPr>
         <w:t xml:space="preserve"> </w:t>
       </w:r>
       <w:r>
@@ -2026,6 +2063,9 @@
         <w:t>името</w:t>
       </w:r>
       <w:r>
+        <w:rPr>
+          <w:lang w:val="ru-RU"/>
+        </w:rPr>
         <w:t>,</w:t>
       </w:r>
       <w:r>
@@ -2040,6 +2080,7 @@
         <w:rPr>
           <w:b/>
           <w:bCs/>
+          <w:lang w:val="ru-RU"/>
         </w:rPr>
         <w:t xml:space="preserve"> </w:t>
       </w:r>
@@ -2058,224 +2099,164 @@
         <w:t>категорията</w:t>
       </w:r>
       <w:r>
+        <w:rPr>
+          <w:lang w:val="ru-RU"/>
+        </w:rPr>
+        <w:t xml:space="preserve"> на </w:t>
+      </w:r>
+      <w:r>
+        <w:rPr>
+          <w:b/>
+          <w:bCs/>
+          <w:lang w:val="ru-RU"/>
+        </w:rPr>
+        <w:t>продуктите</w:t>
+      </w:r>
+      <w:r>
+        <w:rPr>
+          <w:lang w:val="ru-RU"/>
+        </w:rPr>
+        <w:t xml:space="preserve">, които са били </w:t>
+      </w:r>
+      <w:r>
+        <w:rPr>
+          <w:b/>
+          <w:bCs/>
+          <w:lang w:val="ru-RU"/>
+        </w:rPr>
+        <w:t>поръчани</w:t>
+      </w:r>
+      <w:r>
+        <w:rPr>
+          <w:lang w:val="ru-RU"/>
+        </w:rPr>
+        <w:t xml:space="preserve"> с </w:t>
+      </w:r>
+      <w:r>
+        <w:rPr>
+          <w:b/>
+          <w:bCs/>
+          <w:lang w:val="ru-RU"/>
+        </w:rPr>
+        <w:t>количество</w:t>
+      </w:r>
+      <w:r>
+        <w:rPr>
+          <w:lang w:val="ru-RU"/>
+        </w:rPr>
+        <w:t xml:space="preserve"> (</w:t>
+      </w:r>
+      <w:r>
+        <w:rPr>
+          <w:b/>
+          <w:bCs/>
+        </w:rPr>
+        <w:t>Quantity</w:t>
+      </w:r>
+      <w:r>
+        <w:rPr>
+          <w:lang w:val="ru-RU"/>
+        </w:rPr>
+        <w:t xml:space="preserve">) </w:t>
+      </w:r>
+      <w:r>
+        <w:rPr>
+          <w:b/>
+          <w:bCs/>
+          <w:lang w:val="ru-RU"/>
+        </w:rPr>
+        <w:t xml:space="preserve">повече </w:t>
+      </w:r>
+      <w:r>
+        <w:rPr>
+          <w:lang w:val="ru-RU"/>
+        </w:rPr>
+        <w:t xml:space="preserve">от </w:t>
+      </w:r>
+      <w:r>
+        <w:rPr>
+          <w:b/>
+          <w:bCs/>
+          <w:lang w:val="ru-RU"/>
+        </w:rPr>
+        <w:t xml:space="preserve">3 </w:t>
+      </w:r>
+      <w:r>
+        <w:rPr>
+          <w:lang w:val="bg-BG"/>
+        </w:rPr>
+        <w:t>(</w:t>
+      </w:r>
+      <w:r>
+        <w:rPr>
+          <w:lang w:val="bg-BG"/>
+        </w:rPr>
+        <w:t xml:space="preserve">в таблицата </w:t>
+      </w:r>
+      <w:proofErr w:type="spellStart"/>
+      <w:r>
+        <w:rPr>
+          <w:rFonts w:ascii="Consolas" w:hAnsi="Consolas"/>
+          <w:b/>
+          <w:bCs/>
+        </w:rPr>
+        <w:t>OrderItems</w:t>
+      </w:r>
+      <w:proofErr w:type="spellEnd"/>
+      <w:r>
+        <w:rPr>
+          <w:lang w:val="ru-RU"/>
+        </w:rPr>
+        <w:t xml:space="preserve">) и ги </w:t>
+      </w:r>
+      <w:r>
+        <w:rPr>
+          <w:b/>
+          <w:bCs/>
+          <w:lang w:val="bg-BG"/>
+        </w:rPr>
+        <w:t>подредете</w:t>
+      </w:r>
+      <w:r>
+        <w:rPr>
+          <w:lang w:val="ru-RU"/>
+        </w:rPr>
+        <w:t xml:space="preserve"> по</w:t>
+      </w:r>
+      <w:r>
+        <w:rPr>
+          <w:lang w:val="bg-BG"/>
+        </w:rPr>
         <w:t xml:space="preserve"> </w:t>
       </w:r>
-      <w:proofErr w:type="spellStart"/>
-      <w:r>
-        <w:t>на</w:t>
-      </w:r>
-      <w:proofErr w:type="spellEnd"/>
-      <w:r>
+      <w:r>
+        <w:rPr>
+          <w:b/>
+          <w:bCs/>
+          <w:lang w:val="bg-BG"/>
+        </w:rPr>
+        <w:t>име</w:t>
+      </w:r>
+      <w:r>
+        <w:rPr>
+          <w:lang w:val="bg-BG"/>
+        </w:rPr>
+        <w:t xml:space="preserve"> в</w:t>
+      </w:r>
+      <w:r>
+        <w:rPr>
+          <w:lang w:val="ru-RU"/>
+        </w:rPr>
         <w:t xml:space="preserve"> </w:t>
       </w:r>
-      <w:proofErr w:type="spellStart"/>
-      <w:r>
-        <w:rPr>
-          <w:b/>
-          <w:bCs/>
-        </w:rPr>
-        <w:t>продуктите</w:t>
-      </w:r>
-      <w:proofErr w:type="spellEnd"/>
-      <w:r>
-        <w:t xml:space="preserve">, </w:t>
-      </w:r>
-      <w:proofErr w:type="spellStart"/>
-      <w:r>
-        <w:t>които</w:t>
-      </w:r>
-      <w:proofErr w:type="spellEnd"/>
-      <w:r>
-        <w:t xml:space="preserve"> </w:t>
-      </w:r>
-      <w:proofErr w:type="spellStart"/>
-      <w:r>
-        <w:t>са</w:t>
-      </w:r>
-      <w:proofErr w:type="spellEnd"/>
-      <w:r>
-        <w:t xml:space="preserve"> </w:t>
-      </w:r>
-      <w:proofErr w:type="spellStart"/>
-      <w:r>
-        <w:t>били</w:t>
-      </w:r>
-      <w:proofErr w:type="spellEnd"/>
-      <w:r>
-        <w:t xml:space="preserve"> </w:t>
-      </w:r>
-      <w:proofErr w:type="spellStart"/>
-      <w:r>
-        <w:rPr>
-          <w:b/>
-          <w:bCs/>
-        </w:rPr>
-        <w:t>поръчани</w:t>
-      </w:r>
-      <w:proofErr w:type="spellEnd"/>
-      <w:r>
-        <w:t xml:space="preserve"> с </w:t>
-      </w:r>
-      <w:proofErr w:type="spellStart"/>
-      <w:r>
-        <w:rPr>
-          <w:b/>
-          <w:bCs/>
-        </w:rPr>
-        <w:t>количество</w:t>
-      </w:r>
-      <w:proofErr w:type="spellEnd"/>
-      <w:r>
-        <w:t xml:space="preserve"> (</w:t>
-      </w:r>
-      <w:r>
-        <w:rPr>
-          <w:b/>
-          <w:bCs/>
-        </w:rPr>
-        <w:t>Quantity</w:t>
-      </w:r>
-      <w:r>
-        <w:t xml:space="preserve">) </w:t>
-      </w:r>
-      <w:proofErr w:type="spellStart"/>
-      <w:r>
-        <w:rPr>
-          <w:b/>
-          <w:bCs/>
-        </w:rPr>
-        <w:t>повече</w:t>
-      </w:r>
-      <w:proofErr w:type="spellEnd"/>
-      <w:r>
-        <w:rPr>
-          <w:b/>
-          <w:bCs/>
-        </w:rPr>
-        <w:t xml:space="preserve"> </w:t>
-      </w:r>
-      <w:proofErr w:type="spellStart"/>
-      <w:r>
-        <w:t>от</w:t>
-      </w:r>
-      <w:proofErr w:type="spellEnd"/>
-      <w:r>
-        <w:t xml:space="preserve"> </w:t>
-      </w:r>
-      <w:r>
-        <w:rPr>
-          <w:b/>
-          <w:bCs/>
-        </w:rPr>
-        <w:t>3</w:t>
-      </w:r>
-      <w:r>
-        <w:rPr>
-          <w:b/>
-          <w:bCs/>
-        </w:rPr>
-        <w:t xml:space="preserve"> </w:t>
-      </w:r>
-      <w:r>
-        <w:rPr>
-          <w:lang w:val="bg-BG"/>
-        </w:rPr>
-        <w:t>(</w:t>
-      </w:r>
-      <w:r>
-        <w:rPr>
-          <w:lang w:val="bg-BG"/>
-        </w:rPr>
-        <w:t xml:space="preserve">в таблицата </w:t>
-      </w:r>
-      <w:proofErr w:type="spellStart"/>
-      <w:r>
-        <w:rPr>
-          <w:rFonts w:ascii="Consolas" w:hAnsi="Consolas"/>
-          <w:b/>
-          <w:bCs/>
-        </w:rPr>
-        <w:t>OrderItems</w:t>
-      </w:r>
-      <w:proofErr w:type="spellEnd"/>
-      <w:r>
-        <w:t>)</w:t>
-      </w:r>
-      <w:r>
-        <w:t xml:space="preserve"> и </w:t>
-      </w:r>
-      <w:proofErr w:type="spellStart"/>
-      <w:r>
-        <w:t>ги</w:t>
-      </w:r>
-      <w:proofErr w:type="spellEnd"/>
-      <w:r>
-        <w:t xml:space="preserve"> </w:t>
-      </w:r>
-      <w:r>
-        <w:rPr>
-          <w:b/>
-          <w:bCs/>
-          <w:lang w:val="bg-BG"/>
-        </w:rPr>
-        <w:t>подредете</w:t>
-      </w:r>
-      <w:r>
-        <w:t xml:space="preserve"> </w:t>
-      </w:r>
-      <w:proofErr w:type="spellStart"/>
-      <w:r>
-        <w:t>по</w:t>
-      </w:r>
-      <w:proofErr w:type="spellEnd"/>
-      <w:r>
-        <w:rPr>
-          <w:lang w:val="bg-BG"/>
-        </w:rPr>
-        <w:t xml:space="preserve"> </w:t>
-      </w:r>
-      <w:r>
-        <w:rPr>
-          <w:b/>
-          <w:bCs/>
-          <w:lang w:val="bg-BG"/>
-        </w:rPr>
-        <w:t>име</w:t>
-      </w:r>
-      <w:r>
-        <w:rPr>
-          <w:lang w:val="bg-BG"/>
-        </w:rPr>
-        <w:t xml:space="preserve"> в</w:t>
-      </w:r>
-      <w:r>
-        <w:t xml:space="preserve"> </w:t>
-      </w:r>
-      <w:proofErr w:type="spellStart"/>
-      <w:r>
-        <w:rPr>
-          <w:b/>
-          <w:bCs/>
-        </w:rPr>
-        <w:t>азбучен</w:t>
-      </w:r>
-      <w:proofErr w:type="spellEnd"/>
-      <w:r>
-        <w:rPr>
-          <w:b/>
-          <w:bCs/>
-        </w:rPr>
-        <w:t xml:space="preserve"> </w:t>
-      </w:r>
-      <w:proofErr w:type="spellStart"/>
-      <w:r>
-        <w:rPr>
-          <w:b/>
-          <w:bCs/>
-        </w:rPr>
-        <w:t>ред</w:t>
-      </w:r>
-      <w:proofErr w:type="spellEnd"/>
+      <w:r>
+        <w:rPr>
+          <w:b/>
+          <w:bCs/>
+          <w:lang w:val="ru-RU"/>
+        </w:rPr>
+        <w:t>азбучен ред</w:t>
+      </w:r>
       <w:r>
         <w:rPr>
           <w:lang w:val="bg-BG"/>
@@ -2283,6 +2264,9 @@
         <w:t>.</w:t>
       </w:r>
       <w:r>
+        <w:rPr>
+          <w:lang w:val="ru-RU"/>
+        </w:rPr>
         <w:t xml:space="preserve"> </w:t>
       </w:r>
       <w:r>
@@ -2606,6 +2590,11 @@
       </w:r>
     </w:p>
     <w:p>
+      <w:pPr>
+        <w:rPr>
+          <w:lang w:val="ru-RU"/>
+        </w:rPr>
+      </w:pPr>
       <w:r>
         <w:rPr>
           <w:lang w:val="bg-BG"/>
@@ -2725,6 +2714,9 @@
         <w:t xml:space="preserve"> като кръстите колоната </w:t>
       </w:r>
       <w:r>
+        <w:rPr>
+          <w:lang w:val="ru-RU"/>
+        </w:rPr>
         <w:t>"</w:t>
       </w:r>
       <w:r>
@@ -2735,6 +2727,9 @@
         <w:t>TotalOrderValue</w:t>
       </w:r>
       <w:r>
+        <w:rPr>
+          <w:lang w:val="ru-RU"/>
+        </w:rPr>
         <w:t>"</w:t>
       </w:r>
     </w:p>
@@ -2884,6 +2879,9 @@
     <w:p>
       <w:pPr>
         <w:spacing w:before="300"/>
+        <w:rPr>
+          <w:lang w:val="ru-RU"/>
+        </w:rPr>
       </w:pPr>
       <w:r>
         <w:rPr>
@@ -2948,6 +2946,9 @@
         <w:t xml:space="preserve">. Новосъздадената колона за име на категория трябва да се казва </w:t>
       </w:r>
       <w:r>
+        <w:rPr>
+          <w:lang w:val="ru-RU"/>
+        </w:rPr>
         <w:t>"</w:t>
       </w:r>
       <w:r>
@@ -2958,6 +2959,9 @@
         <w:t>CategoryName</w:t>
       </w:r>
       <w:r>
+        <w:rPr>
+          <w:lang w:val="ru-RU"/>
+        </w:rPr>
         <w:t xml:space="preserve">", </w:t>
       </w:r>
       <w:r>
@@ -2967,6 +2971,9 @@
         <w:t xml:space="preserve">а за брой на продукти – </w:t>
       </w:r>
       <w:r>
+        <w:rPr>
+          <w:lang w:val="ru-RU"/>
+        </w:rPr>
         <w:t>"</w:t>
       </w:r>
       <w:r>
@@ -2977,10 +2984,10 @@
         <w:t>NumberOfProducts</w:t>
       </w:r>
       <w:r>
-        <w:t>"</w:t>
-      </w:r>
-      <w:r>
-        <w:t>.</w:t>
+        <w:rPr>
+          <w:lang w:val="ru-RU"/>
+        </w:rPr>
+        <w:t>".</w:t>
       </w:r>
     </w:p>
     <w:p>
@@ -3282,6 +3289,7 @@
                               <w:color w:val="595959" w:themeColor="text1" w:themeTint="A6"/>
                               <w:sz w:val="17"/>
                               <w:szCs w:val="17"/>
+                              <w:lang w:val="ru-RU"/>
                             </w:rPr>
                             <w:t xml:space="preserve">, </w:t>
                           </w:r>
@@ -3352,7 +3360,16 @@
                               <w:sz w:val="17"/>
                               <w:szCs w:val="17"/>
                             </w:rPr>
-                            <w:t>NC-</w:t>
+                            <w:t>NC</w:t>
+                          </w:r>
+                          <w:r>
+                            <w:rPr>
+                              <w:color w:val="595959" w:themeColor="text1" w:themeTint="A6"/>
+                              <w:sz w:val="17"/>
+                              <w:szCs w:val="17"/>
+                              <w:lang w:val="ru-RU"/>
+                            </w:rPr>
+                            <w:t>-</w:t>
                           </w:r>
                           <w:r>
                             <w:rPr>
@@ -3579,6 +3596,7 @@
                         <w:color w:val="595959" w:themeColor="text1" w:themeTint="A6"/>
                         <w:sz w:val="17"/>
                         <w:szCs w:val="17"/>
+                        <w:lang w:val="ru-RU"/>
                       </w:rPr>
                       <w:t xml:space="preserve">, </w:t>
                     </w:r>
@@ -3649,7 +3667,16 @@
                         <w:sz w:val="17"/>
                         <w:szCs w:val="17"/>
                       </w:rPr>
-                      <w:t>NC-</w:t>
+                      <w:t>NC</w:t>
+                    </w:r>
+                    <w:r>
+                      <w:rPr>
+                        <w:color w:val="595959" w:themeColor="text1" w:themeTint="A6"/>
+                        <w:sz w:val="17"/>
+                        <w:szCs w:val="17"/>
+                        <w:lang w:val="ru-RU"/>
+                      </w:rPr>
+                      <w:t>-</w:t>
                     </w:r>
                     <w:r>
                       <w:rPr>

</xml_diff>